<commit_message>
Made updates to documents
</commit_message>
<xml_diff>
--- a/0-For-Instructor/03-LabDocument.docx
+++ b/0-For-Instructor/03-LabDocument.docx
@@ -6,6 +6,8 @@
       <w:pPr>
         <w:pStyle w:val="Image"/>
       </w:pPr>
+      <w:bookmarkStart w:id="0" w:name="_GoBack"/>
+      <w:bookmarkEnd w:id="0"/>
     </w:p>
     <w:p>
       <w:pPr>
@@ -54,10 +56,10 @@
           <w:noProof/>
         </w:rPr>
         <w:drawing>
-          <wp:inline distT="0" distB="0" distL="0" distR="0" wp14:anchorId="4A3707E7" wp14:editId="6A64036F">
-            <wp:extent cx="5423318" cy="2487673"/>
-            <wp:effectExtent l="0" t="0" r="0" b="1905"/>
-            <wp:docPr id="2" name="Picture 2"/>
+          <wp:inline distT="0" distB="0" distL="0" distR="0" wp14:anchorId="2B2D4060" wp14:editId="1B292880">
+            <wp:extent cx="5943600" cy="2918460"/>
+            <wp:effectExtent l="0" t="0" r="0" b="2540"/>
+            <wp:docPr id="4" name="Picture 4"/>
             <wp:cNvGraphicFramePr>
               <a:graphicFrameLocks xmlns:a="http://schemas.openxmlformats.org/drawingml/2006/main" noChangeAspect="1"/>
             </wp:cNvGraphicFramePr>
@@ -65,10 +67,8 @@
               <a:graphicData uri="http://schemas.openxmlformats.org/drawingml/2006/picture">
                 <pic:pic xmlns:pic="http://schemas.openxmlformats.org/drawingml/2006/picture">
                   <pic:nvPicPr>
-                    <pic:cNvPr id="0" name="Picture 2" descr="Macintosh HD:Users:rwenderlich:Desktop:Screen Shot 2014-11-29 at 2.37.56 PM.png"/>
-                    <pic:cNvPicPr>
-                      <a:picLocks noChangeAspect="1" noChangeArrowheads="1"/>
-                    </pic:cNvPicPr>
+                    <pic:cNvPr id="0" name="lab-intro.jpg"/>
+                    <pic:cNvPicPr/>
                   </pic:nvPicPr>
                   <pic:blipFill>
                     <a:blip r:embed="rId9">
@@ -82,18 +82,14 @@
                       <a:fillRect/>
                     </a:stretch>
                   </pic:blipFill>
-                  <pic:spPr bwMode="auto">
+                  <pic:spPr>
                     <a:xfrm>
                       <a:off x="0" y="0"/>
-                      <a:ext cx="5423318" cy="2487673"/>
+                      <a:ext cx="5943600" cy="2918460"/>
                     </a:xfrm>
                     <a:prstGeom prst="rect">
                       <a:avLst/>
                     </a:prstGeom>
-                    <a:noFill/>
-                    <a:ln>
-                      <a:noFill/>
-                    </a:ln>
                   </pic:spPr>
                 </pic:pic>
               </a:graphicData>
@@ -871,7 +867,6 @@
       <w:pPr>
         <w:pStyle w:val="code"/>
       </w:pPr>
-      <w:bookmarkStart w:id="0" w:name="_GoBack"/>
       <w:proofErr w:type="spellStart"/>
       <w:r>
         <w:rPr>
@@ -945,7 +940,6 @@
         <w:t>false</w:t>
       </w:r>
     </w:p>
-    <w:bookmarkEnd w:id="0"/>
     <w:p>
       <w:pPr>
         <w:pStyle w:val="Heading2"/>
@@ -8991,7 +8985,7 @@
 </file>
 
 <file path=customXml/itemProps1.xml><?xml version="1.0" encoding="utf-8"?>
-<ds:datastoreItem xmlns:ds="http://schemas.openxmlformats.org/officeDocument/2006/customXml" ds:itemID="{52C2F6ED-B7A0-D44D-A4CC-6B7EA90F4E28}">
+<ds:datastoreItem xmlns:ds="http://schemas.openxmlformats.org/officeDocument/2006/customXml" ds:itemID="{B1E50D26-DA44-E543-BB68-27946E664C5C}">
   <ds:schemaRefs>
     <ds:schemaRef ds:uri="http://schemas.openxmlformats.org/officeDocument/2006/bibliography"/>
   </ds:schemaRefs>

</xml_diff>